<commit_message>
Added PDF version of User Stories Corrected spell in word version and PDF.
</commit_message>
<xml_diff>
--- a/Stories.docx
+++ b/Stories.docx
@@ -290,6 +290,23 @@
     </w:p>
     <w:p>
       <w:pPr>
+        <w:rPr>
+          <w:rFonts w:ascii="Arial" w:hAnsi="Arial" w:cs="Arial"/>
+          <w:sz w:val="20"/>
+          <w:szCs w:val="20"/>
+        </w:rPr>
+      </w:pPr>
+      <w:r>
+        <w:rPr>
+          <w:rFonts w:ascii="Arial" w:hAnsi="Arial" w:cs="Arial"/>
+          <w:sz w:val="20"/>
+          <w:szCs w:val="20"/>
+        </w:rPr>
+        <w:t>Wage Increase</w:t>
+      </w:r>
+    </w:p>
+    <w:p>
+      <w:pPr>
         <w:pStyle w:val="ListParagraph"/>
         <w:rPr>
           <w:rFonts w:ascii="Arial" w:hAnsi="Arial" w:cs="Arial"/>
@@ -577,8 +594,42 @@
           <w:sz w:val="20"/>
           <w:szCs w:val="20"/>
         </w:rPr>
-        <w:t xml:space="preserve">As member of the Human Resources, I should be able to create and modify, probation records based on the recommendations from annual reviews and I cannot confirm the probation with permission from the director of the department which the employee resides in </w:t>
-      </w:r>
+        <w:t>As member of the Human Resources, I should be able to create and modify, probation records based on the recommendations from annual reviews and I cannot confirm the probation with</w:t>
+      </w:r>
+      <w:r>
+        <w:rPr>
+          <w:rFonts w:ascii="Arial" w:hAnsi="Arial" w:cs="Arial"/>
+          <w:sz w:val="20"/>
+          <w:szCs w:val="20"/>
+        </w:rPr>
+        <w:t>out</w:t>
+      </w:r>
+      <w:r>
+        <w:rPr>
+          <w:rFonts w:ascii="Arial" w:hAnsi="Arial" w:cs="Arial"/>
+          <w:sz w:val="20"/>
+          <w:szCs w:val="20"/>
+        </w:rPr>
+        <w:t xml:space="preserve"> permission from the director of the department which the employee </w:t>
+      </w:r>
+      <w:r>
+        <w:rPr>
+          <w:rFonts w:ascii="Arial" w:hAnsi="Arial" w:cs="Arial"/>
+          <w:sz w:val="20"/>
+          <w:szCs w:val="20"/>
+        </w:rPr>
+        <w:t>resides in.</w:t>
+      </w:r>
+    </w:p>
+    <w:p>
+      <w:pPr>
+        <w:ind w:left="720"/>
+        <w:rPr>
+          <w:rFonts w:ascii="Arial" w:hAnsi="Arial" w:cs="Arial"/>
+          <w:sz w:val="20"/>
+          <w:szCs w:val="20"/>
+        </w:rPr>
+      </w:pPr>
       <w:bookmarkStart w:id="0" w:name="_GoBack"/>
       <w:bookmarkEnd w:id="0"/>
     </w:p>

</xml_diff>